<commit_message>
Updates Title and first pages
</commit_message>
<xml_diff>
--- a/0_Title_Abstract_Acknowledgements_Table_of_Content/Title_and_first_pages.docx
+++ b/0_Title_Abstract_Acknowledgements_Table_of_Content/Title_and_first_pages.docx
@@ -19,23 +19,29 @@
         <w:jc w:val="center"/>
         <w:rPr>
           <w:rFonts w:ascii="Times New Roman" w:hAnsi="Times New Roman" w:cs="Times New Roman"/>
-          <w:sz w:val="24"/>
-          <w:szCs w:val="24"/>
-        </w:rPr>
-      </w:pPr>
-      <w:commentRangeStart w:id="0"/>
-      <w:r>
-        <w:rPr>
-          <w:rFonts w:ascii="Times New Roman" w:hAnsi="Times New Roman" w:cs="Times New Roman"/>
+          <w:color w:val="0070C0"/>
           <w:sz w:val="56"/>
           <w:szCs w:val="56"/>
         </w:rPr>
+      </w:pPr>
+      <w:commentRangeStart w:id="0"/>
+      <w:r>
+        <w:rPr>
+          <w:rFonts w:ascii="Times New Roman" w:hAnsi="Times New Roman" w:cs="Times New Roman"/>
+          <w:color w:val="0070C0"/>
+          <w:sz w:val="56"/>
+          <w:szCs w:val="56"/>
+        </w:rPr>
         <w:t>Tracing Evolutionary Pathways: Insights from Vision and Chemokines</w:t>
       </w:r>
       <w:commentRangeEnd w:id="0"/>
       <w:r>
         <w:rPr>
           <w:rStyle w:val="CommentReference"/>
+          <w:rFonts w:ascii="Times New Roman" w:hAnsi="Times New Roman" w:cs="Times New Roman"/>
+          <w:color w:val="0070C0"/>
+          <w:sz w:val="56"/>
+          <w:szCs w:val="56"/>
         </w:rPr>
         <w:commentReference w:id="0"/>
       </w:r>
@@ -308,17 +314,28 @@
         <w:jc w:val="both"/>
         <w:rPr>
           <w:rFonts w:ascii="Times New Roman" w:hAnsi="Times New Roman" w:cs="Times New Roman"/>
-          <w:sz w:val="24"/>
-          <w:szCs w:val="24"/>
-        </w:rPr>
-      </w:pPr>
-      <w:r>
-        <w:rPr>
-          <w:rFonts w:ascii="Times New Roman" w:hAnsi="Times New Roman" w:cs="Times New Roman"/>
-          <w:sz w:val="24"/>
-          <w:szCs w:val="24"/>
+          <w:color w:val="0070C0"/>
+          <w:sz w:val="32"/>
+          <w:szCs w:val="32"/>
+        </w:rPr>
+      </w:pPr>
+      <w:r>
+        <w:rPr>
+          <w:rFonts w:ascii="Times New Roman" w:hAnsi="Times New Roman" w:cs="Times New Roman"/>
+          <w:color w:val="0070C0"/>
+          <w:sz w:val="32"/>
+          <w:szCs w:val="32"/>
         </w:rPr>
         <w:lastRenderedPageBreak/>
+        <w:t xml:space="preserve">General </w:t>
+      </w:r>
+      <w:r>
+        <w:rPr>
+          <w:rFonts w:ascii="Times New Roman" w:hAnsi="Times New Roman" w:cs="Times New Roman"/>
+          <w:color w:val="0070C0"/>
+          <w:sz w:val="32"/>
+          <w:szCs w:val="32"/>
+        </w:rPr>
         <w:t>Abstract</w:t>
       </w:r>
     </w:p>
@@ -332,6 +349,225 @@
           <w:szCs w:val="24"/>
         </w:rPr>
       </w:pPr>
+      <w:r>
+        <w:rPr>
+          <w:rFonts w:ascii="Times New Roman" w:hAnsi="Times New Roman" w:cs="Times New Roman"/>
+          <w:sz w:val="24"/>
+          <w:szCs w:val="24"/>
+          <w:highlight w:val="yellow"/>
+        </w:rPr>
+        <w:t>Try to summarize key findings for the three main chapters..</w:t>
+      </w:r>
+    </w:p>
+    <w:p>
+      <w:pPr>
+        <w:spacing w:line="360" w:lineRule="auto"/>
+        <w:jc w:val="both"/>
+        <w:rPr>
+          <w:rFonts w:ascii="Times New Roman" w:hAnsi="Times New Roman" w:cs="Times New Roman"/>
+          <w:sz w:val="24"/>
+          <w:szCs w:val="24"/>
+        </w:rPr>
+      </w:pPr>
+    </w:p>
+    <w:p>
+      <w:pPr>
+        <w:rPr>
+          <w:rFonts w:ascii="Times New Roman" w:hAnsi="Times New Roman" w:cs="Times New Roman"/>
+          <w:sz w:val="24"/>
+          <w:szCs w:val="24"/>
+        </w:rPr>
+      </w:pPr>
+      <w:r>
+        <w:rPr>
+          <w:rFonts w:ascii="Times New Roman" w:hAnsi="Times New Roman" w:cs="Times New Roman"/>
+          <w:sz w:val="24"/>
+          <w:szCs w:val="24"/>
+        </w:rPr>
+        <w:br w:type="page"/>
+      </w:r>
+    </w:p>
+    <w:p>
+      <w:pPr>
+        <w:spacing w:line="360" w:lineRule="auto"/>
+        <w:jc w:val="both"/>
+        <w:rPr>
+          <w:rFonts w:ascii="Times New Roman" w:hAnsi="Times New Roman" w:cs="Times New Roman"/>
+          <w:color w:val="0070C0"/>
+          <w:sz w:val="32"/>
+          <w:szCs w:val="32"/>
+        </w:rPr>
+      </w:pPr>
+      <w:r>
+        <w:rPr>
+          <w:rFonts w:ascii="Times New Roman" w:hAnsi="Times New Roman" w:cs="Times New Roman"/>
+          <w:color w:val="0070C0"/>
+          <w:sz w:val="32"/>
+          <w:szCs w:val="32"/>
+        </w:rPr>
+        <w:lastRenderedPageBreak/>
+        <w:t>A</w:t>
+      </w:r>
+      <w:r>
+        <w:rPr>
+          <w:rFonts w:ascii="Times New Roman" w:hAnsi="Times New Roman" w:cs="Times New Roman"/>
+          <w:color w:val="0070C0"/>
+          <w:sz w:val="32"/>
+          <w:szCs w:val="32"/>
+        </w:rPr>
+        <w:t>cknowledgements</w:t>
+      </w:r>
+    </w:p>
+    <w:p>
+      <w:pPr>
+        <w:spacing w:line="360" w:lineRule="auto"/>
+        <w:jc w:val="both"/>
+        <w:rPr>
+          <w:rFonts w:ascii="Times New Roman" w:hAnsi="Times New Roman" w:cs="Times New Roman"/>
+          <w:sz w:val="24"/>
+          <w:szCs w:val="24"/>
+        </w:rPr>
+      </w:pPr>
+      <w:r>
+        <w:rPr>
+          <w:rFonts w:ascii="Times New Roman" w:hAnsi="Times New Roman" w:cs="Times New Roman"/>
+          <w:sz w:val="24"/>
+          <w:szCs w:val="24"/>
+          <w:highlight w:val="yellow"/>
+        </w:rPr>
+        <w:t xml:space="preserve">I </w:t>
+      </w:r>
+      <w:r>
+        <w:rPr>
+          <w:rFonts w:ascii="Times New Roman" w:hAnsi="Times New Roman" w:cs="Times New Roman"/>
+          <w:sz w:val="24"/>
+          <w:szCs w:val="24"/>
+          <w:highlight w:val="yellow"/>
+        </w:rPr>
+        <w:t xml:space="preserve">would like to </w:t>
+      </w:r>
+      <w:r>
+        <w:rPr>
+          <w:rFonts w:ascii="Times New Roman" w:hAnsi="Times New Roman" w:cs="Times New Roman"/>
+          <w:sz w:val="24"/>
+          <w:szCs w:val="24"/>
+          <w:highlight w:val="yellow"/>
+        </w:rPr>
+        <w:t xml:space="preserve">thank </w:t>
+      </w:r>
+      <w:r>
+        <w:rPr>
+          <w:rFonts w:ascii="Times New Roman" w:hAnsi="Times New Roman" w:cs="Times New Roman"/>
+          <w:sz w:val="24"/>
+          <w:szCs w:val="24"/>
+          <w:highlight w:val="yellow"/>
+        </w:rPr>
+        <w:t xml:space="preserve">my supervisors: </w:t>
+      </w:r>
+      <w:r>
+        <w:rPr>
+          <w:rFonts w:ascii="Times New Roman" w:hAnsi="Times New Roman" w:cs="Times New Roman"/>
+          <w:sz w:val="24"/>
+          <w:szCs w:val="24"/>
+          <w:highlight w:val="yellow"/>
+        </w:rPr>
+        <w:t xml:space="preserve">Roberto </w:t>
+      </w:r>
+      <w:proofErr w:type="spellStart"/>
+      <w:r>
+        <w:rPr>
+          <w:rFonts w:ascii="Times New Roman" w:hAnsi="Times New Roman" w:cs="Times New Roman"/>
+          <w:sz w:val="24"/>
+          <w:szCs w:val="24"/>
+          <w:highlight w:val="yellow"/>
+        </w:rPr>
+        <w:t>Feuda</w:t>
+      </w:r>
+      <w:proofErr w:type="spellEnd"/>
+      <w:r>
+        <w:rPr>
+          <w:rFonts w:ascii="Times New Roman" w:hAnsi="Times New Roman" w:cs="Times New Roman"/>
+          <w:sz w:val="24"/>
+          <w:szCs w:val="24"/>
+          <w:highlight w:val="yellow"/>
+        </w:rPr>
+        <w:t xml:space="preserve"> for allowing me to conduct my PhD project in his research group and for introducing me to phylogenetic analyses</w:t>
+      </w:r>
+      <w:r>
+        <w:rPr>
+          <w:rFonts w:ascii="Times New Roman" w:hAnsi="Times New Roman" w:cs="Times New Roman"/>
+          <w:sz w:val="24"/>
+          <w:szCs w:val="24"/>
+          <w:highlight w:val="yellow"/>
+        </w:rPr>
+        <w:t>; and</w:t>
+      </w:r>
+      <w:r>
+        <w:rPr>
+          <w:rFonts w:ascii="Times New Roman" w:hAnsi="Times New Roman" w:cs="Times New Roman"/>
+          <w:sz w:val="24"/>
+          <w:szCs w:val="24"/>
+          <w:highlight w:val="yellow"/>
+        </w:rPr>
+        <w:t xml:space="preserve"> Flaviano Giorgini</w:t>
+      </w:r>
+      <w:r>
+        <w:rPr>
+          <w:rFonts w:ascii="Times New Roman" w:hAnsi="Times New Roman" w:cs="Times New Roman"/>
+          <w:sz w:val="24"/>
+          <w:szCs w:val="24"/>
+          <w:highlight w:val="yellow"/>
+        </w:rPr>
+        <w:t>....</w:t>
+      </w:r>
+    </w:p>
+    <w:p>
+      <w:pPr>
+        <w:rPr>
+          <w:rFonts w:ascii="Times New Roman" w:hAnsi="Times New Roman" w:cs="Times New Roman"/>
+          <w:sz w:val="24"/>
+          <w:szCs w:val="24"/>
+        </w:rPr>
+      </w:pPr>
+      <w:r>
+        <w:rPr>
+          <w:rFonts w:ascii="Times New Roman" w:hAnsi="Times New Roman" w:cs="Times New Roman"/>
+          <w:sz w:val="24"/>
+          <w:szCs w:val="24"/>
+        </w:rPr>
+        <w:br w:type="page"/>
+      </w:r>
+    </w:p>
+    <w:p>
+      <w:pPr>
+        <w:spacing w:line="360" w:lineRule="auto"/>
+        <w:jc w:val="both"/>
+        <w:rPr>
+          <w:rFonts w:ascii="Times New Roman" w:hAnsi="Times New Roman" w:cs="Times New Roman"/>
+          <w:color w:val="0070C0"/>
+          <w:sz w:val="32"/>
+          <w:szCs w:val="32"/>
+        </w:rPr>
+      </w:pPr>
+      <w:r>
+        <w:rPr>
+          <w:rFonts w:ascii="Times New Roman" w:hAnsi="Times New Roman" w:cs="Times New Roman"/>
+          <w:color w:val="0070C0"/>
+          <w:sz w:val="32"/>
+          <w:szCs w:val="32"/>
+        </w:rPr>
+        <w:lastRenderedPageBreak/>
+        <w:t>Table of Content</w:t>
+      </w:r>
+      <w:r>
+        <w:rPr>
+          <w:rFonts w:ascii="Times New Roman" w:hAnsi="Times New Roman" w:cs="Times New Roman"/>
+          <w:color w:val="0070C0"/>
+          <w:sz w:val="32"/>
+          <w:szCs w:val="32"/>
+        </w:rPr>
+        <w:t>s</w:t>
+      </w:r>
     </w:p>
     <w:p>
       <w:pPr>

</xml_diff>

<commit_message>
Updates Fig 4.11 and Acknowledgements
</commit_message>
<xml_diff>
--- a/0_Title_Abstract_Acknowledgements_Table_of_Content/Title_and_first_pages.docx
+++ b/0_Title_Abstract_Acknowledgements_Table_of_Content/Title_and_first_pages.docx
@@ -471,9 +471,8 @@
           <w:szCs w:val="24"/>
           <w:highlight w:val="yellow"/>
         </w:rPr>
-        <w:t xml:space="preserve">Roberto </w:t>
-      </w:r>
-      <w:proofErr w:type="spellStart"/>
+        <w:t>Roberto Feuda for allowing me to conduct my PhD project in his research group and for introducing me to phylogenetic analyses</w:t>
+      </w:r>
       <w:r>
         <w:rPr>
           <w:rFonts w:ascii="Times New Roman" w:hAnsi="Times New Roman" w:cs="Times New Roman"/>
@@ -481,9 +480,8 @@
           <w:szCs w:val="24"/>
           <w:highlight w:val="yellow"/>
         </w:rPr>
-        <w:t>Feuda</w:t>
-      </w:r>
-      <w:proofErr w:type="spellEnd"/>
+        <w:t>; and</w:t>
+      </w:r>
       <w:r>
         <w:rPr>
           <w:rFonts w:ascii="Times New Roman" w:hAnsi="Times New Roman" w:cs="Times New Roman"/>
@@ -491,7 +489,7 @@
           <w:szCs w:val="24"/>
           <w:highlight w:val="yellow"/>
         </w:rPr>
-        <w:t xml:space="preserve"> for allowing me to conduct my PhD project in his research group and for introducing me to phylogenetic analyses</w:t>
+        <w:t xml:space="preserve"> Flaviano Giorgini</w:t>
       </w:r>
       <w:r>
         <w:rPr>
@@ -500,25 +498,34 @@
           <w:szCs w:val="24"/>
           <w:highlight w:val="yellow"/>
         </w:rPr>
-        <w:t>; and</w:t>
-      </w:r>
-      <w:r>
-        <w:rPr>
-          <w:rFonts w:ascii="Times New Roman" w:hAnsi="Times New Roman" w:cs="Times New Roman"/>
-          <w:sz w:val="24"/>
-          <w:szCs w:val="24"/>
-          <w:highlight w:val="yellow"/>
-        </w:rPr>
-        <w:t xml:space="preserve"> Flaviano Giorgini</w:t>
-      </w:r>
-      <w:r>
-        <w:rPr>
-          <w:rFonts w:ascii="Times New Roman" w:hAnsi="Times New Roman" w:cs="Times New Roman"/>
-          <w:sz w:val="24"/>
-          <w:szCs w:val="24"/>
-          <w:highlight w:val="yellow"/>
-        </w:rPr>
         <w:t>....</w:t>
+      </w:r>
+    </w:p>
+    <w:p>
+      <w:pPr>
+        <w:spacing w:line="360" w:lineRule="auto"/>
+        <w:jc w:val="both"/>
+        <w:rPr>
+          <w:rFonts w:ascii="Times New Roman" w:hAnsi="Times New Roman" w:cs="Times New Roman"/>
+          <w:sz w:val="24"/>
+          <w:szCs w:val="24"/>
+        </w:rPr>
+      </w:pPr>
+      <w:r>
+        <w:rPr>
+          <w:rFonts w:ascii="Times New Roman" w:hAnsi="Times New Roman" w:cs="Times New Roman"/>
+          <w:sz w:val="24"/>
+          <w:szCs w:val="24"/>
+        </w:rPr>
+        <w:t xml:space="preserve">I would like to acknowledge </w:t>
+      </w:r>
+      <w:r>
+        <w:rPr>
+          <w:rFonts w:ascii="Times New Roman" w:hAnsi="Times New Roman" w:cs="Times New Roman"/>
+          <w:sz w:val="24"/>
+          <w:szCs w:val="24"/>
+        </w:rPr>
+        <w:t>my family and close friends for their encouragement throughout the years. Particularly my parents that have always gone above and beyond to support me.</w:t>
       </w:r>
     </w:p>
     <w:p>
@@ -618,7 +625,7 @@
 </file>
 
 <file path=word/commentsExtensible.xml><?xml version="1.0" encoding="utf-8"?>
-<w16cex:commentsExtensible xmlns:wpc="http://schemas.microsoft.com/office/word/2010/wordprocessingCanvas" xmlns:cx="http://schemas.microsoft.com/office/drawing/2014/chartex" xmlns:cx1="http://schemas.microsoft.com/office/drawing/2015/9/8/chartex" xmlns:cx2="http://schemas.microsoft.com/office/drawing/2015/10/21/chartex" xmlns:cx3="http://schemas.microsoft.com/office/drawing/2016/5/9/chartex" xmlns:cx4="http://schemas.microsoft.com/office/drawing/2016/5/10/chartex" xmlns:cx5="http://schemas.microsoft.com/office/drawing/2016/5/11/chartex" xmlns:cx6="http://schemas.microsoft.com/office/drawing/2016/5/12/chartex" xmlns:cx7="http://schemas.microsoft.com/office/drawing/2016/5/13/chartex" xmlns:cx8="http://schemas.microsoft.com/office/drawing/2016/5/14/chartex" xmlns:mc="http://schemas.openxmlformats.org/markup-compatibility/2006" xmlns:aink="http://schemas.microsoft.com/office/drawing/2016/ink" xmlns:am3d="http://schemas.microsoft.com/office/drawing/2017/model3d" xmlns:o="urn:schemas-microsoft-com:office:office" xmlns:oel="http://schemas.microsoft.com/office/2019/extlst" xmlns:r="http://schemas.openxmlformats.org/officeDocument/2006/relationships" xmlns:m="http://schemas.openxmlformats.org/officeDocument/2006/math" xmlns:v="urn:schemas-microsoft-com:vml" xmlns:wp14="http://schemas.microsoft.com/office/word/2010/wordprocessingDrawing" xmlns:wp="http://schemas.openxmlformats.org/drawingml/2006/wordprocessingDrawing" xmlns:w10="urn:schemas-microsoft-com:office:word" xmlns:w="http://schemas.openxmlformats.org/wordprocessingml/2006/main" xmlns:w14="http://schemas.microsoft.com/office/word/2010/wordml" xmlns:w15="http://schemas.microsoft.com/office/word/2012/wordml" xmlns:w16cex="http://schemas.microsoft.com/office/word/2018/wordml/cex" xmlns:w16cid="http://schemas.microsoft.com/office/word/2016/wordml/cid" xmlns:w16="http://schemas.microsoft.com/office/word/2018/wordml" xmlns:w16sdtdh="http://schemas.microsoft.com/office/word/2020/wordml/sdtdatahash" xmlns:w16se="http://schemas.microsoft.com/office/word/2015/wordml/symex" xmlns:wpg="http://schemas.microsoft.com/office/word/2010/wordprocessingGroup" xmlns:wpi="http://schemas.microsoft.com/office/word/2010/wordprocessingInk" xmlns:wne="http://schemas.microsoft.com/office/word/2006/wordml" xmlns:wps="http://schemas.microsoft.com/office/word/2010/wordprocessingShape" mc:Ignorable="w14 w15 w16se w16cid w16 w16cex w16sdtdh wp14">
+<w16cex:commentsExtensible xmlns:wpc="http://schemas.microsoft.com/office/word/2010/wordprocessingCanvas" xmlns:cx="http://schemas.microsoft.com/office/drawing/2014/chartex" xmlns:cx1="http://schemas.microsoft.com/office/drawing/2015/9/8/chartex" xmlns:cx2="http://schemas.microsoft.com/office/drawing/2015/10/21/chartex" xmlns:cx3="http://schemas.microsoft.com/office/drawing/2016/5/9/chartex" xmlns:cx4="http://schemas.microsoft.com/office/drawing/2016/5/10/chartex" xmlns:cx5="http://schemas.microsoft.com/office/drawing/2016/5/11/chartex" xmlns:cx6="http://schemas.microsoft.com/office/drawing/2016/5/12/chartex" xmlns:cx7="http://schemas.microsoft.com/office/drawing/2016/5/13/chartex" xmlns:cx8="http://schemas.microsoft.com/office/drawing/2016/5/14/chartex" xmlns:cr="http://schemas.microsoft.com/office/comments/2020/reactions" xmlns:mc="http://schemas.openxmlformats.org/markup-compatibility/2006" xmlns:aink="http://schemas.microsoft.com/office/drawing/2016/ink" xmlns:am3d="http://schemas.microsoft.com/office/drawing/2017/model3d" xmlns:o="urn:schemas-microsoft-com:office:office" xmlns:oel="http://schemas.microsoft.com/office/2019/extlst" xmlns:r="http://schemas.openxmlformats.org/officeDocument/2006/relationships" xmlns:m="http://schemas.openxmlformats.org/officeDocument/2006/math" xmlns:v="urn:schemas-microsoft-com:vml" xmlns:wp14="http://schemas.microsoft.com/office/word/2010/wordprocessingDrawing" xmlns:wp="http://schemas.openxmlformats.org/drawingml/2006/wordprocessingDrawing" xmlns:w10="urn:schemas-microsoft-com:office:word" xmlns:w="http://schemas.openxmlformats.org/wordprocessingml/2006/main" xmlns:w14="http://schemas.microsoft.com/office/word/2010/wordml" xmlns:w15="http://schemas.microsoft.com/office/word/2012/wordml" xmlns:w16cex="http://schemas.microsoft.com/office/word/2018/wordml/cex" xmlns:w16cid="http://schemas.microsoft.com/office/word/2016/wordml/cid" xmlns:w16="http://schemas.microsoft.com/office/word/2018/wordml" xmlns:w16sdtdh="http://schemas.microsoft.com/office/word/2020/wordml/sdtdatahash" xmlns:w16se="http://schemas.microsoft.com/office/word/2015/wordml/symex" xmlns:wpg="http://schemas.microsoft.com/office/word/2010/wordprocessingGroup" xmlns:wpi="http://schemas.microsoft.com/office/word/2010/wordprocessingInk" xmlns:wne="http://schemas.microsoft.com/office/word/2006/wordml" xmlns:wps="http://schemas.microsoft.com/office/word/2010/wordprocessingShape" mc:Ignorable="w14 w15 w16se w16cid w16 w16cex w16sdtdh cr wp14">
   <w16cex:commentExtensible w16cex:durableId="28710CFB" w16cex:dateUtc="2023-07-30T14:23:00Z"/>
 </w16cex:commentsExtensible>
 </file>

</xml_diff>